<commit_message>
Add initial test files
Add a utility method (who_am_i), a test for the method using mock, and a script allowing invocation.
</commit_message>
<xml_diff>
--- a/dev-topics-devops/dev-topics-dependencies/documentation/MyAppPyProjectSetup.docx
+++ b/dev-topics-devops/dev-topics-dependencies/documentation/MyAppPyProjectSetup.docx
@@ -5788,10 +5788,7 @@
         <w:spacing w:before="0" w:line="240" w:lineRule="auto"/>
       </w:pPr>
       <w:r>
-        <w:t>Create</w:t>
-      </w:r>
-      <w:r>
-        <w:t xml:space="preserve"> the </w:t>
+        <w:t xml:space="preserve">Create the </w:t>
       </w:r>
       <w:r>
         <w:rPr>
@@ -6217,15 +6214,1128 @@
         <w:spacing w:after="0" w:line="240" w:lineRule="auto"/>
       </w:pPr>
       <w:r>
-        <w:t xml:space="preserve">We can now add source files for functionality and unit tests. </w:t>
-      </w:r>
-    </w:p>
-    <w:p>
-      <w:pPr>
-        <w:spacing w:after="0" w:line="240" w:lineRule="auto"/>
-      </w:pPr>
+        <w:t>We can now add source files for functionality and unit tests.</w:t>
+      </w:r>
+      <w:r>
+        <w:t xml:space="preserve"> We will refer to the GitHub repository for file and project references (see </w:t>
+      </w:r>
+      <w:hyperlink r:id="rId10" w:history="1">
+        <w:r>
+          <w:rPr>
+            <w:rStyle w:val="Hyperlink"/>
+          </w:rPr>
+          <w:t>https://github.com/DonaldET/DemoDev/tree/master/dev-topics-devops/dev-topics-dependencies/Dependencies/myapppy</w:t>
+        </w:r>
+      </w:hyperlink>
+      <w:r>
+        <w:t>.)</w:t>
+      </w:r>
+    </w:p>
+    <w:p>
+      <w:pPr>
+        <w:spacing w:after="0" w:line="240" w:lineRule="auto"/>
+      </w:pPr>
+    </w:p>
+    <w:p>
+      <w:pPr>
+        <w:pStyle w:val="ListParagraph"/>
+        <w:numPr>
+          <w:ilvl w:val="0"/>
+          <w:numId w:val="5"/>
+        </w:numPr>
+        <w:spacing w:after="0" w:line="240" w:lineRule="auto"/>
+      </w:pPr>
+      <w:r>
+        <w:t>Update the build</w:t>
+      </w:r>
+      <w:r>
+        <w:t>.py file to allow the build to continue regardless of code coverage, include the mock testing utility.</w:t>
+      </w:r>
+    </w:p>
+    <w:p>
+      <w:pPr>
+        <w:pStyle w:val="ListParagraph"/>
+        <w:numPr>
+          <w:ilvl w:val="0"/>
+          <w:numId w:val="5"/>
+        </w:numPr>
+        <w:spacing w:after="0" w:line="240" w:lineRule="auto"/>
+      </w:pPr>
+      <w:proofErr w:type="spellStart"/>
+      <w:r>
+        <w:t>Rssefsfdsf</w:t>
+      </w:r>
+      <w:proofErr w:type="spellEnd"/>
+    </w:p>
+    <w:p>
+      <w:pPr>
+        <w:pStyle w:val="ListParagraph"/>
+        <w:numPr>
+          <w:ilvl w:val="0"/>
+          <w:numId w:val="5"/>
+        </w:numPr>
+        <w:spacing w:after="0" w:line="240" w:lineRule="auto"/>
+      </w:pPr>
+      <w:proofErr w:type="spellStart"/>
+      <w:r>
+        <w:t>Dsfdsf</w:t>
+      </w:r>
       <w:bookmarkStart w:id="0" w:name="_GoBack"/>
       <w:bookmarkEnd w:id="0"/>
+      <w:r>
+        <w:t>dsdsf</w:t>
+      </w:r>
+      <w:proofErr w:type="spellEnd"/>
+    </w:p>
+    <w:p>
+      <w:pPr>
+        <w:pStyle w:val="ListParagraph"/>
+        <w:numPr>
+          <w:ilvl w:val="0"/>
+          <w:numId w:val="5"/>
+        </w:numPr>
+        <w:spacing w:after="0" w:line="240" w:lineRule="auto"/>
+      </w:pPr>
+      <w:proofErr w:type="spellStart"/>
+      <w:r>
+        <w:t>Sdfsdsdfsdf</w:t>
+      </w:r>
+      <w:proofErr w:type="spellEnd"/>
+    </w:p>
+    <w:p>
+      <w:pPr>
+        <w:spacing w:after="0" w:line="240" w:lineRule="auto"/>
+      </w:pPr>
+    </w:p>
+    <w:p>
+      <w:pPr>
+        <w:spacing w:after="0" w:line="240" w:lineRule="auto"/>
+      </w:pPr>
+      <w:r>
+        <w:t xml:space="preserve">We run </w:t>
+      </w:r>
+      <w:r>
+        <w:rPr>
+          <w:i/>
+        </w:rPr>
+        <w:t>PyBuilder</w:t>
+      </w:r>
+      <w:r>
+        <w:t xml:space="preserve"> and get:</w:t>
+      </w:r>
+    </w:p>
+    <w:p>
+      <w:pPr>
+        <w:spacing w:after="0" w:line="240" w:lineRule="auto"/>
+      </w:pPr>
+    </w:p>
+    <w:p>
+      <w:pPr>
+        <w:spacing w:after="0" w:line="240" w:lineRule="auto"/>
+        <w:ind w:left="720"/>
+        <w:rPr>
+          <w:rFonts w:ascii="Lucida Console" w:hAnsi="Lucida Console"/>
+          <w:sz w:val="18"/>
+          <w:szCs w:val="18"/>
+        </w:rPr>
+      </w:pPr>
+      <w:r>
+        <w:rPr>
+          <w:rFonts w:ascii="Lucida Console" w:hAnsi="Lucida Console"/>
+          <w:sz w:val="18"/>
+          <w:szCs w:val="18"/>
+        </w:rPr>
+        <w:t>(</w:t>
+      </w:r>
+      <w:proofErr w:type="gramStart"/>
+      <w:r>
+        <w:rPr>
+          <w:rFonts w:ascii="Lucida Console" w:hAnsi="Lucida Console"/>
+          <w:sz w:val="18"/>
+          <w:szCs w:val="18"/>
+        </w:rPr>
+        <w:t>venv</w:t>
+      </w:r>
+      <w:proofErr w:type="gramEnd"/>
+      <w:r>
+        <w:rPr>
+          <w:rFonts w:ascii="Lucida Console" w:hAnsi="Lucida Console"/>
+          <w:sz w:val="18"/>
+          <w:szCs w:val="18"/>
+        </w:rPr>
+        <w:t>) D:\\Dependencies\myapppy&gt;</w:t>
+      </w:r>
+      <w:r>
+        <w:rPr>
+          <w:rFonts w:ascii="Lucida Console" w:hAnsi="Lucida Console"/>
+          <w:b/>
+          <w:i/>
+          <w:sz w:val="18"/>
+          <w:szCs w:val="18"/>
+        </w:rPr>
+        <w:t>pyb_ verify</w:t>
+      </w:r>
+    </w:p>
+    <w:p>
+      <w:pPr>
+        <w:spacing w:after="0" w:line="240" w:lineRule="auto"/>
+        <w:ind w:left="720"/>
+        <w:rPr>
+          <w:rFonts w:ascii="Lucida Console" w:hAnsi="Lucida Console"/>
+          <w:sz w:val="18"/>
+          <w:szCs w:val="18"/>
+        </w:rPr>
+      </w:pPr>
+      <w:r>
+        <w:rPr>
+          <w:rFonts w:ascii="Lucida Console" w:hAnsi="Lucida Console"/>
+          <w:sz w:val="18"/>
+          <w:szCs w:val="18"/>
+        </w:rPr>
+        <w:lastRenderedPageBreak/>
+        <w:t>PyBuilder version 0.12.0.dev20190116131423</w:t>
+      </w:r>
+    </w:p>
+    <w:p>
+      <w:pPr>
+        <w:spacing w:after="0" w:line="240" w:lineRule="auto"/>
+        <w:ind w:left="720"/>
+        <w:rPr>
+          <w:rFonts w:ascii="Lucida Console" w:hAnsi="Lucida Console"/>
+          <w:sz w:val="18"/>
+          <w:szCs w:val="18"/>
+        </w:rPr>
+      </w:pPr>
+      <w:r>
+        <w:rPr>
+          <w:rFonts w:ascii="Lucida Console" w:hAnsi="Lucida Console"/>
+          <w:sz w:val="18"/>
+          <w:szCs w:val="18"/>
+        </w:rPr>
+        <w:t>Build started at 2019-10-22 17:30:37</w:t>
+      </w:r>
+    </w:p>
+    <w:p>
+      <w:pPr>
+        <w:spacing w:after="0" w:line="240" w:lineRule="auto"/>
+        <w:ind w:left="720"/>
+        <w:rPr>
+          <w:rFonts w:ascii="Lucida Console" w:hAnsi="Lucida Console"/>
+          <w:sz w:val="18"/>
+          <w:szCs w:val="18"/>
+        </w:rPr>
+      </w:pPr>
+      <w:r>
+        <w:rPr>
+          <w:rFonts w:ascii="Lucida Console" w:hAnsi="Lucida Console"/>
+          <w:sz w:val="18"/>
+          <w:szCs w:val="18"/>
+        </w:rPr>
+        <w:t>------------------------------------------------------------</w:t>
+      </w:r>
+    </w:p>
+    <w:p>
+      <w:pPr>
+        <w:spacing w:after="0" w:line="240" w:lineRule="auto"/>
+        <w:ind w:left="720"/>
+        <w:rPr>
+          <w:rFonts w:ascii="Lucida Console" w:hAnsi="Lucida Console"/>
+          <w:sz w:val="18"/>
+          <w:szCs w:val="18"/>
+        </w:rPr>
+      </w:pPr>
+      <w:r>
+        <w:rPr>
+          <w:rFonts w:ascii="Lucida Console" w:hAnsi="Lucida Console"/>
+          <w:sz w:val="18"/>
+          <w:szCs w:val="18"/>
+        </w:rPr>
+        <w:t>[INFO] Building myapppy version 1.0.dev0</w:t>
+      </w:r>
+    </w:p>
+    <w:p>
+      <w:pPr>
+        <w:spacing w:after="0" w:line="240" w:lineRule="auto"/>
+        <w:ind w:left="720"/>
+        <w:rPr>
+          <w:rFonts w:ascii="Lucida Console" w:hAnsi="Lucida Console"/>
+          <w:sz w:val="18"/>
+          <w:szCs w:val="18"/>
+        </w:rPr>
+      </w:pPr>
+      <w:r>
+        <w:rPr>
+          <w:rFonts w:ascii="Lucida Console" w:hAnsi="Lucida Console"/>
+          <w:sz w:val="18"/>
+          <w:szCs w:val="18"/>
+        </w:rPr>
+        <w:t>[INFO] Executing build in D:\\dependencies\myapppy</w:t>
+      </w:r>
+    </w:p>
+    <w:p>
+      <w:pPr>
+        <w:spacing w:after="0" w:line="240" w:lineRule="auto"/>
+        <w:ind w:left="720"/>
+        <w:rPr>
+          <w:rFonts w:ascii="Lucida Console" w:hAnsi="Lucida Console"/>
+          <w:sz w:val="18"/>
+          <w:szCs w:val="18"/>
+        </w:rPr>
+      </w:pPr>
+      <w:r>
+        <w:rPr>
+          <w:rFonts w:ascii="Lucida Console" w:hAnsi="Lucida Console"/>
+          <w:sz w:val="18"/>
+          <w:szCs w:val="18"/>
+        </w:rPr>
+        <w:t>[INFO] Going to execute task verify</w:t>
+      </w:r>
+    </w:p>
+    <w:p>
+      <w:pPr>
+        <w:spacing w:after="0" w:line="240" w:lineRule="auto"/>
+        <w:ind w:left="720"/>
+        <w:rPr>
+          <w:rFonts w:ascii="Lucida Console" w:hAnsi="Lucida Console"/>
+          <w:sz w:val="18"/>
+          <w:szCs w:val="18"/>
+        </w:rPr>
+      </w:pPr>
+      <w:r>
+        <w:rPr>
+          <w:rFonts w:ascii="Lucida Console" w:hAnsi="Lucida Console"/>
+          <w:sz w:val="18"/>
+          <w:szCs w:val="18"/>
+        </w:rPr>
+        <w:t>[INFO] Running unit tests</w:t>
+      </w:r>
+    </w:p>
+    <w:p>
+      <w:pPr>
+        <w:spacing w:after="0" w:line="240" w:lineRule="auto"/>
+        <w:ind w:left="720"/>
+        <w:rPr>
+          <w:rFonts w:ascii="Lucida Console" w:hAnsi="Lucida Console"/>
+          <w:sz w:val="18"/>
+          <w:szCs w:val="18"/>
+        </w:rPr>
+      </w:pPr>
+      <w:r>
+        <w:rPr>
+          <w:rFonts w:ascii="Lucida Console" w:hAnsi="Lucida Console"/>
+          <w:sz w:val="18"/>
+          <w:szCs w:val="18"/>
+        </w:rPr>
+        <w:t xml:space="preserve">[WARN] Not forking for &lt;function </w:t>
+      </w:r>
+      <w:proofErr w:type="spellStart"/>
+      <w:r>
+        <w:rPr>
+          <w:rFonts w:ascii="Lucida Console" w:hAnsi="Lucida Console"/>
+          <w:sz w:val="18"/>
+          <w:szCs w:val="18"/>
+        </w:rPr>
+        <w:t>do_run_tests</w:t>
+      </w:r>
+      <w:proofErr w:type="spellEnd"/>
+      <w:r>
+        <w:rPr>
+          <w:rFonts w:ascii="Lucida Console" w:hAnsi="Lucida Console"/>
+          <w:sz w:val="18"/>
+          <w:szCs w:val="18"/>
+        </w:rPr>
+        <w:t xml:space="preserve"> at 0x000002A6D24D0558&gt; due to Windows incompatibilities (see #184). Measurements (coverage, etc.) might be biased.</w:t>
+      </w:r>
+    </w:p>
+    <w:p>
+      <w:pPr>
+        <w:spacing w:after="0" w:line="240" w:lineRule="auto"/>
+        <w:ind w:left="720"/>
+        <w:rPr>
+          <w:rFonts w:ascii="Lucida Console" w:hAnsi="Lucida Console"/>
+          <w:sz w:val="18"/>
+          <w:szCs w:val="18"/>
+        </w:rPr>
+      </w:pPr>
+      <w:r>
+        <w:rPr>
+          <w:rFonts w:ascii="Lucida Console" w:hAnsi="Lucida Console"/>
+          <w:sz w:val="18"/>
+          <w:szCs w:val="18"/>
+        </w:rPr>
+        <w:t>[INFO] Executing unit tests from Python modules in D:\\dependencies\myapppy\src\unittest\python</w:t>
+      </w:r>
+    </w:p>
+    <w:p>
+      <w:pPr>
+        <w:spacing w:after="0" w:line="240" w:lineRule="auto"/>
+        <w:ind w:left="720"/>
+        <w:rPr>
+          <w:rFonts w:ascii="Lucida Console" w:hAnsi="Lucida Console"/>
+          <w:sz w:val="18"/>
+          <w:szCs w:val="18"/>
+        </w:rPr>
+      </w:pPr>
+      <w:r>
+        <w:rPr>
+          <w:rFonts w:ascii="Lucida Console" w:hAnsi="Lucida Console"/>
+          <w:sz w:val="18"/>
+          <w:szCs w:val="18"/>
+        </w:rPr>
+        <w:t>[INFO] Executed 1 unit tests</w:t>
+      </w:r>
+    </w:p>
+    <w:p>
+      <w:pPr>
+        <w:spacing w:after="0" w:line="240" w:lineRule="auto"/>
+        <w:ind w:left="720"/>
+        <w:rPr>
+          <w:rFonts w:ascii="Lucida Console" w:hAnsi="Lucida Console"/>
+          <w:sz w:val="18"/>
+          <w:szCs w:val="18"/>
+        </w:rPr>
+      </w:pPr>
+      <w:r>
+        <w:rPr>
+          <w:rFonts w:ascii="Lucida Console" w:hAnsi="Lucida Console"/>
+          <w:sz w:val="18"/>
+          <w:szCs w:val="18"/>
+        </w:rPr>
+        <w:t>[INFO] All unit tests passed.</w:t>
+      </w:r>
+    </w:p>
+    <w:p>
+      <w:pPr>
+        <w:spacing w:after="0" w:line="240" w:lineRule="auto"/>
+        <w:ind w:left="720"/>
+        <w:rPr>
+          <w:rFonts w:ascii="Lucida Console" w:hAnsi="Lucida Console"/>
+          <w:sz w:val="18"/>
+          <w:szCs w:val="18"/>
+        </w:rPr>
+      </w:pPr>
+      <w:r>
+        <w:rPr>
+          <w:rFonts w:ascii="Lucida Console" w:hAnsi="Lucida Console"/>
+          <w:sz w:val="18"/>
+          <w:szCs w:val="18"/>
+        </w:rPr>
+        <w:t>[INFO] Building distribution in D:\\dependencies\myapppy\target\dist\myapppy-1.0.dev0</w:t>
+      </w:r>
+    </w:p>
+    <w:p>
+      <w:pPr>
+        <w:spacing w:after="0" w:line="240" w:lineRule="auto"/>
+        <w:ind w:left="720"/>
+        <w:rPr>
+          <w:rFonts w:ascii="Lucida Console" w:hAnsi="Lucida Console"/>
+          <w:sz w:val="18"/>
+          <w:szCs w:val="18"/>
+        </w:rPr>
+      </w:pPr>
+      <w:r>
+        <w:rPr>
+          <w:rFonts w:ascii="Lucida Console" w:hAnsi="Lucida Console"/>
+          <w:sz w:val="18"/>
+          <w:szCs w:val="18"/>
+        </w:rPr>
+        <w:t>[INFO] Copying scripts to D:\\dependencies\myapppy\target\dist\myapppy-1.0.dev0\scripts</w:t>
+      </w:r>
+    </w:p>
+    <w:p>
+      <w:pPr>
+        <w:spacing w:after="0" w:line="240" w:lineRule="auto"/>
+        <w:ind w:left="720"/>
+        <w:rPr>
+          <w:rFonts w:ascii="Lucida Console" w:hAnsi="Lucida Console"/>
+          <w:sz w:val="18"/>
+          <w:szCs w:val="18"/>
+        </w:rPr>
+      </w:pPr>
+      <w:r>
+        <w:rPr>
+          <w:rFonts w:ascii="Lucida Console" w:hAnsi="Lucida Console"/>
+          <w:sz w:val="18"/>
+          <w:szCs w:val="18"/>
+        </w:rPr>
+        <w:t>[INFO] Writing setup.py as D:\\dependencies\myapppy\target\dist\myapppy-1.0.dev0\setup.py</w:t>
+      </w:r>
+    </w:p>
+    <w:p>
+      <w:pPr>
+        <w:spacing w:after="0" w:line="240" w:lineRule="auto"/>
+        <w:ind w:left="720"/>
+        <w:rPr>
+          <w:rFonts w:ascii="Lucida Console" w:hAnsi="Lucida Console"/>
+          <w:sz w:val="18"/>
+          <w:szCs w:val="18"/>
+        </w:rPr>
+      </w:pPr>
+      <w:r>
+        <w:rPr>
+          <w:rFonts w:ascii="Lucida Console" w:hAnsi="Lucida Console"/>
+          <w:sz w:val="18"/>
+          <w:szCs w:val="18"/>
+        </w:rPr>
+        <w:t>[INFO] Collecting coverage information</w:t>
+      </w:r>
+    </w:p>
+    <w:p>
+      <w:pPr>
+        <w:spacing w:after="0" w:line="240" w:lineRule="auto"/>
+        <w:ind w:left="720"/>
+        <w:rPr>
+          <w:rFonts w:ascii="Lucida Console" w:hAnsi="Lucida Console"/>
+          <w:sz w:val="18"/>
+          <w:szCs w:val="18"/>
+        </w:rPr>
+      </w:pPr>
+      <w:r>
+        <w:rPr>
+          <w:rFonts w:ascii="Lucida Console" w:hAnsi="Lucida Console"/>
+          <w:sz w:val="18"/>
+          <w:szCs w:val="18"/>
+        </w:rPr>
+        <w:t xml:space="preserve">[WARN] </w:t>
+      </w:r>
+      <w:proofErr w:type="spellStart"/>
+      <w:r>
+        <w:rPr>
+          <w:rFonts w:ascii="Lucida Console" w:hAnsi="Lucida Console"/>
+          <w:sz w:val="18"/>
+          <w:szCs w:val="18"/>
+        </w:rPr>
+        <w:t>coverage_branch_threshold_warn</w:t>
+      </w:r>
+      <w:proofErr w:type="spellEnd"/>
+      <w:r>
+        <w:rPr>
+          <w:rFonts w:ascii="Lucida Console" w:hAnsi="Lucida Console"/>
+          <w:sz w:val="18"/>
+          <w:szCs w:val="18"/>
+        </w:rPr>
+        <w:t xml:space="preserve"> is 0 and branch coverage will not be checked</w:t>
+      </w:r>
+    </w:p>
+    <w:p>
+      <w:pPr>
+        <w:spacing w:after="0" w:line="240" w:lineRule="auto"/>
+        <w:ind w:left="720"/>
+        <w:rPr>
+          <w:rFonts w:ascii="Lucida Console" w:hAnsi="Lucida Console"/>
+          <w:sz w:val="18"/>
+          <w:szCs w:val="18"/>
+        </w:rPr>
+      </w:pPr>
+      <w:r>
+        <w:rPr>
+          <w:rFonts w:ascii="Lucida Console" w:hAnsi="Lucida Console"/>
+          <w:sz w:val="18"/>
+          <w:szCs w:val="18"/>
+        </w:rPr>
+        <w:t xml:space="preserve">[WARN] </w:t>
+      </w:r>
+      <w:proofErr w:type="spellStart"/>
+      <w:r>
+        <w:rPr>
+          <w:rFonts w:ascii="Lucida Console" w:hAnsi="Lucida Console"/>
+          <w:sz w:val="18"/>
+          <w:szCs w:val="18"/>
+        </w:rPr>
+        <w:t>coverage_branch_partial_threshold_warn</w:t>
+      </w:r>
+      <w:proofErr w:type="spellEnd"/>
+      <w:r>
+        <w:rPr>
+          <w:rFonts w:ascii="Lucida Console" w:hAnsi="Lucida Console"/>
+          <w:sz w:val="18"/>
+          <w:szCs w:val="18"/>
+        </w:rPr>
+        <w:t xml:space="preserve"> is 0 and partial branch coverage will not be checked</w:t>
+      </w:r>
+    </w:p>
+    <w:p>
+      <w:pPr>
+        <w:spacing w:after="0" w:line="240" w:lineRule="auto"/>
+        <w:ind w:left="720"/>
+        <w:rPr>
+          <w:rFonts w:ascii="Lucida Console" w:hAnsi="Lucida Console"/>
+          <w:sz w:val="18"/>
+          <w:szCs w:val="18"/>
+        </w:rPr>
+      </w:pPr>
+      <w:r>
+        <w:rPr>
+          <w:rFonts w:ascii="Lucida Console" w:hAnsi="Lucida Console"/>
+          <w:sz w:val="18"/>
+          <w:szCs w:val="18"/>
+        </w:rPr>
+        <w:t xml:space="preserve">[WARN] Not forking for &lt;function </w:t>
+      </w:r>
+      <w:proofErr w:type="spellStart"/>
+      <w:r>
+        <w:rPr>
+          <w:rFonts w:ascii="Lucida Console" w:hAnsi="Lucida Console"/>
+          <w:sz w:val="18"/>
+          <w:szCs w:val="18"/>
+        </w:rPr>
+        <w:t>do_coverage</w:t>
+      </w:r>
+      <w:proofErr w:type="spellEnd"/>
+      <w:r>
+        <w:rPr>
+          <w:rFonts w:ascii="Lucida Console" w:hAnsi="Lucida Console"/>
+          <w:sz w:val="18"/>
+          <w:szCs w:val="18"/>
+        </w:rPr>
+        <w:t xml:space="preserve"> at 0x000002A6D25210D8&gt; due to Windows incompatibilities (see #184). Measurements (coverage, etc.) might be biased.</w:t>
+      </w:r>
+    </w:p>
+    <w:p>
+      <w:pPr>
+        <w:spacing w:after="0" w:line="240" w:lineRule="auto"/>
+        <w:ind w:left="720"/>
+        <w:rPr>
+          <w:rFonts w:ascii="Lucida Console" w:hAnsi="Lucida Console"/>
+          <w:sz w:val="18"/>
+          <w:szCs w:val="18"/>
+        </w:rPr>
+      </w:pPr>
+      <w:r>
+        <w:rPr>
+          <w:rFonts w:ascii="Lucida Console" w:hAnsi="Lucida Console"/>
+          <w:sz w:val="18"/>
+          <w:szCs w:val="18"/>
+        </w:rPr>
+        <w:t>[INFO] Running unit tests</w:t>
+      </w:r>
+    </w:p>
+    <w:p>
+      <w:pPr>
+        <w:spacing w:after="0" w:line="240" w:lineRule="auto"/>
+        <w:ind w:left="720"/>
+        <w:rPr>
+          <w:rFonts w:ascii="Lucida Console" w:hAnsi="Lucida Console"/>
+          <w:sz w:val="18"/>
+          <w:szCs w:val="18"/>
+        </w:rPr>
+      </w:pPr>
+      <w:r>
+        <w:rPr>
+          <w:rFonts w:ascii="Lucida Console" w:hAnsi="Lucida Console"/>
+          <w:sz w:val="18"/>
+          <w:szCs w:val="18"/>
+        </w:rPr>
+        <w:t>[INFO] Executing unit tests from Python modules in D:\\dependencies\myapppy\src\unittest\python</w:t>
+      </w:r>
+    </w:p>
+    <w:p>
+      <w:pPr>
+        <w:spacing w:after="0" w:line="240" w:lineRule="auto"/>
+        <w:ind w:left="720"/>
+        <w:rPr>
+          <w:rFonts w:ascii="Lucida Console" w:hAnsi="Lucida Console"/>
+          <w:sz w:val="18"/>
+          <w:szCs w:val="18"/>
+        </w:rPr>
+      </w:pPr>
+      <w:r>
+        <w:rPr>
+          <w:rFonts w:ascii="Lucida Console" w:hAnsi="Lucida Console"/>
+          <w:sz w:val="18"/>
+          <w:szCs w:val="18"/>
+        </w:rPr>
+        <w:t>[INFO] Executed 1 unit tests</w:t>
+      </w:r>
+    </w:p>
+    <w:p>
+      <w:pPr>
+        <w:spacing w:after="0" w:line="240" w:lineRule="auto"/>
+        <w:ind w:left="720"/>
+        <w:rPr>
+          <w:rFonts w:ascii="Lucida Console" w:hAnsi="Lucida Console"/>
+          <w:sz w:val="18"/>
+          <w:szCs w:val="18"/>
+        </w:rPr>
+      </w:pPr>
+      <w:r>
+        <w:rPr>
+          <w:rFonts w:ascii="Lucida Console" w:hAnsi="Lucida Console"/>
+          <w:sz w:val="18"/>
+          <w:szCs w:val="18"/>
+        </w:rPr>
+        <w:t>[INFO] All unit tests passed.</w:t>
+      </w:r>
+    </w:p>
+    <w:p>
+      <w:pPr>
+        <w:spacing w:after="0" w:line="240" w:lineRule="auto"/>
+        <w:ind w:left="720"/>
+        <w:rPr>
+          <w:rFonts w:ascii="Lucida Console" w:hAnsi="Lucida Console"/>
+          <w:sz w:val="18"/>
+          <w:szCs w:val="18"/>
+        </w:rPr>
+      </w:pPr>
+      <w:r>
+        <w:rPr>
+          <w:rFonts w:ascii="Lucida Console" w:hAnsi="Lucida Console"/>
+          <w:sz w:val="18"/>
+          <w:szCs w:val="18"/>
+        </w:rPr>
+        <w:t>[WARN] Test coverage below 70% for myapppy: 40%</w:t>
+      </w:r>
+    </w:p>
+    <w:p>
+      <w:pPr>
+        <w:spacing w:after="0" w:line="240" w:lineRule="auto"/>
+        <w:ind w:left="720"/>
+        <w:rPr>
+          <w:rFonts w:ascii="Lucida Console" w:hAnsi="Lucida Console"/>
+          <w:sz w:val="18"/>
+          <w:szCs w:val="18"/>
+        </w:rPr>
+      </w:pPr>
+      <w:r>
+        <w:rPr>
+          <w:rFonts w:ascii="Lucida Console" w:hAnsi="Lucida Console"/>
+          <w:sz w:val="18"/>
+          <w:szCs w:val="18"/>
+        </w:rPr>
+        <w:t>[WARN] Overall coverage is below 70%: 40%</w:t>
+      </w:r>
+    </w:p>
+    <w:p>
+      <w:pPr>
+        <w:spacing w:after="0" w:line="240" w:lineRule="auto"/>
+        <w:ind w:left="720"/>
+        <w:rPr>
+          <w:rFonts w:ascii="Lucida Console" w:hAnsi="Lucida Console"/>
+          <w:sz w:val="18"/>
+          <w:szCs w:val="18"/>
+        </w:rPr>
+      </w:pPr>
+      <w:r>
+        <w:rPr>
+          <w:rFonts w:ascii="Lucida Console" w:hAnsi="Lucida Console"/>
+          <w:sz w:val="18"/>
+          <w:szCs w:val="18"/>
+        </w:rPr>
+        <w:t>[INFO] Overall coverage branch coverage is 100%</w:t>
+      </w:r>
+    </w:p>
+    <w:p>
+      <w:pPr>
+        <w:spacing w:after="0" w:line="240" w:lineRule="auto"/>
+        <w:ind w:left="720"/>
+        <w:rPr>
+          <w:rFonts w:ascii="Lucida Console" w:hAnsi="Lucida Console"/>
+          <w:sz w:val="18"/>
+          <w:szCs w:val="18"/>
+        </w:rPr>
+      </w:pPr>
+      <w:r>
+        <w:rPr>
+          <w:rFonts w:ascii="Lucida Console" w:hAnsi="Lucida Console"/>
+          <w:sz w:val="18"/>
+          <w:szCs w:val="18"/>
+        </w:rPr>
+        <w:t>[INFO] Overall coverage partial branch coverage is 100%</w:t>
+      </w:r>
+    </w:p>
+    <w:p>
+      <w:pPr>
+        <w:spacing w:after="0" w:line="240" w:lineRule="auto"/>
+        <w:ind w:left="720"/>
+        <w:rPr>
+          <w:rFonts w:ascii="Lucida Console" w:hAnsi="Lucida Console"/>
+          <w:sz w:val="18"/>
+          <w:szCs w:val="18"/>
+        </w:rPr>
+      </w:pPr>
+      <w:r>
+        <w:rPr>
+          <w:rFonts w:ascii="Lucida Console" w:hAnsi="Lucida Console"/>
+          <w:sz w:val="18"/>
+          <w:szCs w:val="18"/>
+        </w:rPr>
+        <w:t>------------------------------------------------------------</w:t>
+      </w:r>
+    </w:p>
+    <w:p>
+      <w:pPr>
+        <w:spacing w:after="0" w:line="240" w:lineRule="auto"/>
+        <w:ind w:left="720"/>
+        <w:rPr>
+          <w:rFonts w:ascii="Lucida Console" w:hAnsi="Lucida Console"/>
+          <w:sz w:val="18"/>
+          <w:szCs w:val="18"/>
+        </w:rPr>
+      </w:pPr>
+      <w:r>
+        <w:rPr>
+          <w:rFonts w:ascii="Lucida Console" w:hAnsi="Lucida Console"/>
+          <w:sz w:val="18"/>
+          <w:szCs w:val="18"/>
+        </w:rPr>
+        <w:t>BUILD SUCCESSFUL</w:t>
+      </w:r>
+    </w:p>
+    <w:p>
+      <w:pPr>
+        <w:spacing w:after="0" w:line="240" w:lineRule="auto"/>
+        <w:ind w:left="720"/>
+        <w:rPr>
+          <w:rFonts w:ascii="Lucida Console" w:hAnsi="Lucida Console"/>
+          <w:sz w:val="18"/>
+          <w:szCs w:val="18"/>
+        </w:rPr>
+      </w:pPr>
+      <w:r>
+        <w:rPr>
+          <w:rFonts w:ascii="Lucida Console" w:hAnsi="Lucida Console"/>
+          <w:sz w:val="18"/>
+          <w:szCs w:val="18"/>
+        </w:rPr>
+        <w:t>------------------------------------------------------------</w:t>
+      </w:r>
+    </w:p>
+    <w:p>
+      <w:pPr>
+        <w:spacing w:after="0" w:line="240" w:lineRule="auto"/>
+        <w:ind w:left="720"/>
+        <w:rPr>
+          <w:rFonts w:ascii="Lucida Console" w:hAnsi="Lucida Console"/>
+          <w:sz w:val="18"/>
+          <w:szCs w:val="18"/>
+        </w:rPr>
+      </w:pPr>
+      <w:r>
+        <w:rPr>
+          <w:rFonts w:ascii="Lucida Console" w:hAnsi="Lucida Console"/>
+          <w:sz w:val="18"/>
+          <w:szCs w:val="18"/>
+        </w:rPr>
+        <w:t>Build Summary</w:t>
+      </w:r>
+    </w:p>
+    <w:p>
+      <w:pPr>
+        <w:spacing w:after="0" w:line="240" w:lineRule="auto"/>
+        <w:ind w:left="720"/>
+        <w:rPr>
+          <w:rFonts w:ascii="Lucida Console" w:hAnsi="Lucida Console"/>
+          <w:sz w:val="18"/>
+          <w:szCs w:val="18"/>
+        </w:rPr>
+      </w:pPr>
+      <w:r>
+        <w:rPr>
+          <w:rFonts w:ascii="Lucida Console" w:hAnsi="Lucida Console"/>
+          <w:sz w:val="18"/>
+          <w:szCs w:val="18"/>
+        </w:rPr>
+        <w:t xml:space="preserve">             Project: myapppy</w:t>
+      </w:r>
+    </w:p>
+    <w:p>
+      <w:pPr>
+        <w:spacing w:after="0" w:line="240" w:lineRule="auto"/>
+        <w:ind w:left="720"/>
+        <w:rPr>
+          <w:rFonts w:ascii="Lucida Console" w:hAnsi="Lucida Console"/>
+          <w:sz w:val="18"/>
+          <w:szCs w:val="18"/>
+        </w:rPr>
+      </w:pPr>
+      <w:r>
+        <w:rPr>
+          <w:rFonts w:ascii="Lucida Console" w:hAnsi="Lucida Console"/>
+          <w:sz w:val="18"/>
+          <w:szCs w:val="18"/>
+        </w:rPr>
+        <w:t xml:space="preserve">             Version: 1.0.dev0</w:t>
+      </w:r>
+    </w:p>
+    <w:p>
+      <w:pPr>
+        <w:spacing w:after="0" w:line="240" w:lineRule="auto"/>
+        <w:ind w:left="720"/>
+        <w:rPr>
+          <w:rFonts w:ascii="Lucida Console" w:hAnsi="Lucida Console"/>
+          <w:sz w:val="18"/>
+          <w:szCs w:val="18"/>
+        </w:rPr>
+      </w:pPr>
+      <w:r>
+        <w:rPr>
+          <w:rFonts w:ascii="Lucida Console" w:hAnsi="Lucida Console"/>
+          <w:sz w:val="18"/>
+          <w:szCs w:val="18"/>
+        </w:rPr>
+        <w:t xml:space="preserve">      Base directory: D:\\dependencies\myapppy</w:t>
+      </w:r>
+    </w:p>
+    <w:p>
+      <w:pPr>
+        <w:spacing w:after="0" w:line="240" w:lineRule="auto"/>
+        <w:ind w:left="720"/>
+        <w:rPr>
+          <w:rFonts w:ascii="Lucida Console" w:hAnsi="Lucida Console"/>
+          <w:sz w:val="18"/>
+          <w:szCs w:val="18"/>
+        </w:rPr>
+      </w:pPr>
+      <w:r>
+        <w:rPr>
+          <w:rFonts w:ascii="Lucida Console" w:hAnsi="Lucida Console"/>
+          <w:sz w:val="18"/>
+          <w:szCs w:val="18"/>
+        </w:rPr>
+        <w:t xml:space="preserve">        Environments:</w:t>
+      </w:r>
+    </w:p>
+    <w:p>
+      <w:pPr>
+        <w:spacing w:after="0" w:line="240" w:lineRule="auto"/>
+        <w:ind w:left="720"/>
+        <w:rPr>
+          <w:rFonts w:ascii="Lucida Console" w:hAnsi="Lucida Console"/>
+          <w:sz w:val="18"/>
+          <w:szCs w:val="18"/>
+        </w:rPr>
+      </w:pPr>
+      <w:r>
+        <w:rPr>
+          <w:rFonts w:ascii="Lucida Console" w:hAnsi="Lucida Console"/>
+          <w:sz w:val="18"/>
+          <w:szCs w:val="18"/>
+        </w:rPr>
+        <w:t xml:space="preserve">               Tasks: prepare [859 </w:t>
+      </w:r>
+      <w:proofErr w:type="spellStart"/>
+      <w:r>
+        <w:rPr>
+          <w:rFonts w:ascii="Lucida Console" w:hAnsi="Lucida Console"/>
+          <w:sz w:val="18"/>
+          <w:szCs w:val="18"/>
+        </w:rPr>
+        <w:t>ms</w:t>
+      </w:r>
+      <w:proofErr w:type="spellEnd"/>
+      <w:r>
+        <w:rPr>
+          <w:rFonts w:ascii="Lucida Console" w:hAnsi="Lucida Console"/>
+          <w:sz w:val="18"/>
+          <w:szCs w:val="18"/>
+        </w:rPr>
+        <w:t xml:space="preserve">] </w:t>
+      </w:r>
+      <w:proofErr w:type="spellStart"/>
+      <w:r>
+        <w:rPr>
+          <w:rFonts w:ascii="Lucida Console" w:hAnsi="Lucida Console"/>
+          <w:sz w:val="18"/>
+          <w:szCs w:val="18"/>
+        </w:rPr>
+        <w:t>compile_sources</w:t>
+      </w:r>
+      <w:proofErr w:type="spellEnd"/>
+      <w:r>
+        <w:rPr>
+          <w:rFonts w:ascii="Lucida Console" w:hAnsi="Lucida Console"/>
+          <w:sz w:val="18"/>
+          <w:szCs w:val="18"/>
+        </w:rPr>
+        <w:t xml:space="preserve"> [0 </w:t>
+      </w:r>
+      <w:proofErr w:type="spellStart"/>
+      <w:r>
+        <w:rPr>
+          <w:rFonts w:ascii="Lucida Console" w:hAnsi="Lucida Console"/>
+          <w:sz w:val="18"/>
+          <w:szCs w:val="18"/>
+        </w:rPr>
+        <w:t>ms</w:t>
+      </w:r>
+      <w:proofErr w:type="spellEnd"/>
+      <w:r>
+        <w:rPr>
+          <w:rFonts w:ascii="Lucida Console" w:hAnsi="Lucida Console"/>
+          <w:sz w:val="18"/>
+          <w:szCs w:val="18"/>
+        </w:rPr>
+        <w:t xml:space="preserve">] </w:t>
+      </w:r>
+      <w:proofErr w:type="spellStart"/>
+      <w:r>
+        <w:rPr>
+          <w:rFonts w:ascii="Lucida Console" w:hAnsi="Lucida Console"/>
+          <w:sz w:val="18"/>
+          <w:szCs w:val="18"/>
+        </w:rPr>
+        <w:t>run_unit_tests</w:t>
+      </w:r>
+      <w:proofErr w:type="spellEnd"/>
+      <w:r>
+        <w:rPr>
+          <w:rFonts w:ascii="Lucida Console" w:hAnsi="Lucida Console"/>
+          <w:sz w:val="18"/>
+          <w:szCs w:val="18"/>
+        </w:rPr>
+        <w:t xml:space="preserve"> [86 </w:t>
+      </w:r>
+      <w:proofErr w:type="spellStart"/>
+      <w:r>
+        <w:rPr>
+          <w:rFonts w:ascii="Lucida Console" w:hAnsi="Lucida Console"/>
+          <w:sz w:val="18"/>
+          <w:szCs w:val="18"/>
+        </w:rPr>
+        <w:t>ms</w:t>
+      </w:r>
+      <w:proofErr w:type="spellEnd"/>
+      <w:r>
+        <w:rPr>
+          <w:rFonts w:ascii="Lucida Console" w:hAnsi="Lucida Console"/>
+          <w:sz w:val="18"/>
+          <w:szCs w:val="18"/>
+        </w:rPr>
+        <w:t xml:space="preserve">] package [16 </w:t>
+      </w:r>
+      <w:proofErr w:type="spellStart"/>
+      <w:r>
+        <w:rPr>
+          <w:rFonts w:ascii="Lucida Console" w:hAnsi="Lucida Console"/>
+          <w:sz w:val="18"/>
+          <w:szCs w:val="18"/>
+        </w:rPr>
+        <w:t>ms</w:t>
+      </w:r>
+      <w:proofErr w:type="spellEnd"/>
+      <w:r>
+        <w:rPr>
+          <w:rFonts w:ascii="Lucida Console" w:hAnsi="Lucida Console"/>
+          <w:sz w:val="18"/>
+          <w:szCs w:val="18"/>
+        </w:rPr>
+        <w:t xml:space="preserve">] </w:t>
+      </w:r>
+      <w:proofErr w:type="spellStart"/>
+      <w:r>
+        <w:rPr>
+          <w:rFonts w:ascii="Lucida Console" w:hAnsi="Lucida Console"/>
+          <w:sz w:val="18"/>
+          <w:szCs w:val="18"/>
+        </w:rPr>
+        <w:t>run_integration_tests</w:t>
+      </w:r>
+      <w:proofErr w:type="spellEnd"/>
+      <w:r>
+        <w:rPr>
+          <w:rFonts w:ascii="Lucida Console" w:hAnsi="Lucida Console"/>
+          <w:sz w:val="18"/>
+          <w:szCs w:val="18"/>
+        </w:rPr>
+        <w:t xml:space="preserve"> [0 </w:t>
+      </w:r>
+      <w:proofErr w:type="spellStart"/>
+      <w:r>
+        <w:rPr>
+          <w:rFonts w:ascii="Lucida Console" w:hAnsi="Lucida Console"/>
+          <w:sz w:val="18"/>
+          <w:szCs w:val="18"/>
+        </w:rPr>
+        <w:t>ms</w:t>
+      </w:r>
+      <w:proofErr w:type="spellEnd"/>
+      <w:r>
+        <w:rPr>
+          <w:rFonts w:ascii="Lucida Console" w:hAnsi="Lucida Console"/>
+          <w:sz w:val="18"/>
+          <w:szCs w:val="18"/>
+        </w:rPr>
+        <w:t xml:space="preserve">] verify [1776 </w:t>
+      </w:r>
+      <w:proofErr w:type="spellStart"/>
+      <w:r>
+        <w:rPr>
+          <w:rFonts w:ascii="Lucida Console" w:hAnsi="Lucida Console"/>
+          <w:sz w:val="18"/>
+          <w:szCs w:val="18"/>
+        </w:rPr>
+        <w:t>ms</w:t>
+      </w:r>
+      <w:proofErr w:type="spellEnd"/>
+      <w:r>
+        <w:rPr>
+          <w:rFonts w:ascii="Lucida Console" w:hAnsi="Lucida Console"/>
+          <w:sz w:val="18"/>
+          <w:szCs w:val="18"/>
+        </w:rPr>
+        <w:t>]</w:t>
+      </w:r>
+    </w:p>
+    <w:p>
+      <w:pPr>
+        <w:spacing w:after="0" w:line="240" w:lineRule="auto"/>
+        <w:ind w:left="720"/>
+        <w:rPr>
+          <w:rFonts w:ascii="Lucida Console" w:hAnsi="Lucida Console"/>
+          <w:sz w:val="18"/>
+          <w:szCs w:val="18"/>
+        </w:rPr>
+      </w:pPr>
+      <w:r>
+        <w:rPr>
+          <w:rFonts w:ascii="Lucida Console" w:hAnsi="Lucida Console"/>
+          <w:sz w:val="18"/>
+          <w:szCs w:val="18"/>
+        </w:rPr>
+        <w:t>Build finished at 2019-10-22 17:30:40</w:t>
+      </w:r>
+    </w:p>
+    <w:p>
+      <w:pPr>
+        <w:spacing w:after="0" w:line="240" w:lineRule="auto"/>
+        <w:ind w:left="720"/>
+      </w:pPr>
+      <w:r>
+        <w:rPr>
+          <w:rFonts w:ascii="Lucida Console" w:hAnsi="Lucida Console"/>
+          <w:sz w:val="18"/>
+          <w:szCs w:val="18"/>
+        </w:rPr>
+        <w:t xml:space="preserve">Build took 2 seconds (2853 </w:t>
+      </w:r>
+      <w:proofErr w:type="spellStart"/>
+      <w:r>
+        <w:rPr>
+          <w:rFonts w:ascii="Lucida Console" w:hAnsi="Lucida Console"/>
+          <w:sz w:val="18"/>
+          <w:szCs w:val="18"/>
+        </w:rPr>
+        <w:t>ms</w:t>
+      </w:r>
+      <w:proofErr w:type="spellEnd"/>
+      <w:r>
+        <w:rPr>
+          <w:rFonts w:ascii="Lucida Console" w:hAnsi="Lucida Console"/>
+          <w:sz w:val="18"/>
+          <w:szCs w:val="18"/>
+        </w:rPr>
+        <w:t>)</w:t>
+      </w:r>
+    </w:p>
+    <w:p>
+      <w:pPr>
+        <w:spacing w:after="0" w:line="240" w:lineRule="auto"/>
+      </w:pPr>
+    </w:p>
+    <w:p>
+      <w:pPr>
+        <w:spacing w:after="0" w:line="240" w:lineRule="auto"/>
+      </w:pPr>
     </w:p>
     <w:p>
       <w:pPr>
@@ -6257,7 +7367,7 @@
       <w:r>
         <w:t xml:space="preserve">Virtualenv – used to create a controlled Python runtime environment: </w:t>
       </w:r>
-      <w:hyperlink r:id="rId10" w:history="1">
+      <w:hyperlink r:id="rId11" w:history="1">
         <w:r>
           <w:rPr>
             <w:rStyle w:val="Hyperlink"/>
@@ -6280,7 +7390,7 @@
       <w:r>
         <w:t xml:space="preserve">Additional Virtualenv documentation: </w:t>
       </w:r>
-      <w:hyperlink r:id="rId11" w:history="1">
+      <w:hyperlink r:id="rId12" w:history="1">
         <w:r>
           <w:rPr>
             <w:rStyle w:val="Hyperlink"/>
@@ -6303,7 +7413,7 @@
       <w:r>
         <w:t xml:space="preserve">Venv background: </w:t>
       </w:r>
-      <w:hyperlink r:id="rId12" w:history="1">
+      <w:hyperlink r:id="rId13" w:history="1">
         <w:r>
           <w:rPr>
             <w:rStyle w:val="Hyperlink"/>
@@ -6338,10 +7448,9 @@
         </w:numPr>
       </w:pPr>
       <w:r>
-        <w:lastRenderedPageBreak/>
         <w:t xml:space="preserve">PyBuilder Documentation Home: </w:t>
       </w:r>
-      <w:hyperlink r:id="rId13" w:history="1">
+      <w:hyperlink r:id="rId14" w:history="1">
         <w:r>
           <w:rPr>
             <w:rStyle w:val="Hyperlink"/>
@@ -6364,7 +7473,7 @@
       <w:r>
         <w:t xml:space="preserve">PyBuilder GitHub repository: </w:t>
       </w:r>
-      <w:hyperlink r:id="rId14" w:history="1">
+      <w:hyperlink r:id="rId15" w:history="1">
         <w:r>
           <w:rPr>
             <w:rStyle w:val="Hyperlink"/>
@@ -6385,7 +7494,14 @@
         </w:numPr>
       </w:pPr>
       <w:r>
-        <w:t xml:space="preserve">PyBuilder </w:t>
+        <w:lastRenderedPageBreak/>
+        <w:t>PyBuilder</w:t>
+      </w:r>
+      <w:r>
+        <w:t xml:space="preserve"> master</w:t>
+      </w:r>
+      <w:r>
+        <w:t xml:space="preserve"> </w:t>
       </w:r>
       <w:r>
         <w:rPr>
@@ -6397,7 +7513,7 @@
       <w:r>
         <w:t xml:space="preserve"> link in GitHub: </w:t>
       </w:r>
-      <w:hyperlink r:id="rId15" w:history="1">
+      <w:hyperlink r:id="rId16" w:history="1">
         <w:r>
           <w:rPr>
             <w:rStyle w:val="Hyperlink"/>
@@ -6420,7 +7536,7 @@
       <w:r>
         <w:t xml:space="preserve">PyBuilder tutorial (top level): </w:t>
       </w:r>
-      <w:hyperlink r:id="rId16" w:history="1">
+      <w:hyperlink r:id="rId17" w:history="1">
         <w:r>
           <w:rPr>
             <w:rStyle w:val="Hyperlink"/>
@@ -6443,7 +7559,7 @@
       <w:r>
         <w:t xml:space="preserve">PyBuilder tutorials: </w:t>
       </w:r>
-      <w:hyperlink r:id="rId17" w:anchor=".XaJXGkZKiUk" w:history="1">
+      <w:hyperlink r:id="rId18" w:anchor=".XaJXGkZKiUk" w:history="1">
         <w:r>
           <w:rPr>
             <w:rStyle w:val="Hyperlink"/>
@@ -6466,7 +7582,7 @@
       <w:r>
         <w:t xml:space="preserve">PyBuilder PDF: </w:t>
       </w:r>
-      <w:hyperlink r:id="rId18" w:history="1">
+      <w:hyperlink r:id="rId19" w:history="1">
         <w:r>
           <w:rPr>
             <w:rStyle w:val="Hyperlink"/>
@@ -6491,95 +7607,9 @@
 <file path=word/numbering.xml><?xml version="1.0" encoding="utf-8"?>
 <w:numbering xmlns:wpc="http://schemas.microsoft.com/office/word/2010/wordprocessingCanvas" xmlns:mc="http://schemas.openxmlformats.org/markup-compatibility/2006" xmlns:o="urn:schemas-microsoft-com:office:office" xmlns:r="http://schemas.openxmlformats.org/officeDocument/2006/relationships" xmlns:m="http://schemas.openxmlformats.org/officeDocument/2006/math" xmlns:v="urn:schemas-microsoft-com:vml" xmlns:wp14="http://schemas.microsoft.com/office/word/2010/wordprocessingDrawing" xmlns:wp="http://schemas.openxmlformats.org/drawingml/2006/wordprocessingDrawing" xmlns:w10="urn:schemas-microsoft-com:office:word" xmlns:w="http://schemas.openxmlformats.org/wordprocessingml/2006/main" xmlns:w14="http://schemas.microsoft.com/office/word/2010/wordml" xmlns:wpg="http://schemas.microsoft.com/office/word/2010/wordprocessingGroup" xmlns:wpi="http://schemas.microsoft.com/office/word/2010/wordprocessingInk" xmlns:wne="http://schemas.microsoft.com/office/word/2006/wordml" xmlns:wps="http://schemas.microsoft.com/office/word/2010/wordprocessingShape" mc:Ignorable="w14 wp14">
   <w:abstractNum w:abstractNumId="0">
-    <w:nsid w:val="123F378F"/>
+    <w:nsid w:val="0A39594D"/>
     <w:multiLevelType w:val="hybridMultilevel"/>
-    <w:tmpl w:val="33BABC16"/>
-    <w:lvl w:ilvl="0" w:tplc="0409000F">
-      <w:start w:val="1"/>
-      <w:numFmt w:val="decimal"/>
-      <w:lvlText w:val="%1."/>
-      <w:lvlJc w:val="left"/>
-      <w:pPr>
-        <w:ind w:left="720" w:hanging="360"/>
-      </w:pPr>
-    </w:lvl>
-    <w:lvl w:ilvl="1" w:tplc="04090019" w:tentative="1">
-      <w:start w:val="1"/>
-      <w:numFmt w:val="lowerLetter"/>
-      <w:lvlText w:val="%2."/>
-      <w:lvlJc w:val="left"/>
-      <w:pPr>
-        <w:ind w:left="1440" w:hanging="360"/>
-      </w:pPr>
-    </w:lvl>
-    <w:lvl w:ilvl="2" w:tplc="0409001B" w:tentative="1">
-      <w:start w:val="1"/>
-      <w:numFmt w:val="lowerRoman"/>
-      <w:lvlText w:val="%3."/>
-      <w:lvlJc w:val="right"/>
-      <w:pPr>
-        <w:ind w:left="2160" w:hanging="180"/>
-      </w:pPr>
-    </w:lvl>
-    <w:lvl w:ilvl="3" w:tplc="0409000F" w:tentative="1">
-      <w:start w:val="1"/>
-      <w:numFmt w:val="decimal"/>
-      <w:lvlText w:val="%4."/>
-      <w:lvlJc w:val="left"/>
-      <w:pPr>
-        <w:ind w:left="2880" w:hanging="360"/>
-      </w:pPr>
-    </w:lvl>
-    <w:lvl w:ilvl="4" w:tplc="04090019" w:tentative="1">
-      <w:start w:val="1"/>
-      <w:numFmt w:val="lowerLetter"/>
-      <w:lvlText w:val="%5."/>
-      <w:lvlJc w:val="left"/>
-      <w:pPr>
-        <w:ind w:left="3600" w:hanging="360"/>
-      </w:pPr>
-    </w:lvl>
-    <w:lvl w:ilvl="5" w:tplc="0409001B" w:tentative="1">
-      <w:start w:val="1"/>
-      <w:numFmt w:val="lowerRoman"/>
-      <w:lvlText w:val="%6."/>
-      <w:lvlJc w:val="right"/>
-      <w:pPr>
-        <w:ind w:left="4320" w:hanging="180"/>
-      </w:pPr>
-    </w:lvl>
-    <w:lvl w:ilvl="6" w:tplc="0409000F" w:tentative="1">
-      <w:start w:val="1"/>
-      <w:numFmt w:val="decimal"/>
-      <w:lvlText w:val="%7."/>
-      <w:lvlJc w:val="left"/>
-      <w:pPr>
-        <w:ind w:left="5040" w:hanging="360"/>
-      </w:pPr>
-    </w:lvl>
-    <w:lvl w:ilvl="7" w:tplc="04090019" w:tentative="1">
-      <w:start w:val="1"/>
-      <w:numFmt w:val="lowerLetter"/>
-      <w:lvlText w:val="%8."/>
-      <w:lvlJc w:val="left"/>
-      <w:pPr>
-        <w:ind w:left="5760" w:hanging="360"/>
-      </w:pPr>
-    </w:lvl>
-    <w:lvl w:ilvl="8" w:tplc="0409001B" w:tentative="1">
-      <w:start w:val="1"/>
-      <w:numFmt w:val="lowerRoman"/>
-      <w:lvlText w:val="%9."/>
-      <w:lvlJc w:val="right"/>
-      <w:pPr>
-        <w:ind w:left="6480" w:hanging="180"/>
-      </w:pPr>
-    </w:lvl>
-  </w:abstractNum>
-  <w:abstractNum w:abstractNumId="1">
-    <w:nsid w:val="47D044D3"/>
-    <w:multiLevelType w:val="hybridMultilevel"/>
-    <w:tmpl w:val="1A324516"/>
+    <w:tmpl w:val="4142FE7E"/>
     <w:lvl w:ilvl="0" w:tplc="04090001">
       <w:start w:val="1"/>
       <w:numFmt w:val="bullet"/>
@@ -6689,7 +7719,206 @@
       </w:rPr>
     </w:lvl>
   </w:abstractNum>
+  <w:abstractNum w:abstractNumId="1">
+    <w:nsid w:val="123F378F"/>
+    <w:multiLevelType w:val="hybridMultilevel"/>
+    <w:tmpl w:val="33BABC16"/>
+    <w:lvl w:ilvl="0" w:tplc="0409000F">
+      <w:start w:val="1"/>
+      <w:numFmt w:val="decimal"/>
+      <w:lvlText w:val="%1."/>
+      <w:lvlJc w:val="left"/>
+      <w:pPr>
+        <w:ind w:left="720" w:hanging="360"/>
+      </w:pPr>
+    </w:lvl>
+    <w:lvl w:ilvl="1" w:tplc="04090019" w:tentative="1">
+      <w:start w:val="1"/>
+      <w:numFmt w:val="lowerLetter"/>
+      <w:lvlText w:val="%2."/>
+      <w:lvlJc w:val="left"/>
+      <w:pPr>
+        <w:ind w:left="1440" w:hanging="360"/>
+      </w:pPr>
+    </w:lvl>
+    <w:lvl w:ilvl="2" w:tplc="0409001B" w:tentative="1">
+      <w:start w:val="1"/>
+      <w:numFmt w:val="lowerRoman"/>
+      <w:lvlText w:val="%3."/>
+      <w:lvlJc w:val="right"/>
+      <w:pPr>
+        <w:ind w:left="2160" w:hanging="180"/>
+      </w:pPr>
+    </w:lvl>
+    <w:lvl w:ilvl="3" w:tplc="0409000F" w:tentative="1">
+      <w:start w:val="1"/>
+      <w:numFmt w:val="decimal"/>
+      <w:lvlText w:val="%4."/>
+      <w:lvlJc w:val="left"/>
+      <w:pPr>
+        <w:ind w:left="2880" w:hanging="360"/>
+      </w:pPr>
+    </w:lvl>
+    <w:lvl w:ilvl="4" w:tplc="04090019" w:tentative="1">
+      <w:start w:val="1"/>
+      <w:numFmt w:val="lowerLetter"/>
+      <w:lvlText w:val="%5."/>
+      <w:lvlJc w:val="left"/>
+      <w:pPr>
+        <w:ind w:left="3600" w:hanging="360"/>
+      </w:pPr>
+    </w:lvl>
+    <w:lvl w:ilvl="5" w:tplc="0409001B" w:tentative="1">
+      <w:start w:val="1"/>
+      <w:numFmt w:val="lowerRoman"/>
+      <w:lvlText w:val="%6."/>
+      <w:lvlJc w:val="right"/>
+      <w:pPr>
+        <w:ind w:left="4320" w:hanging="180"/>
+      </w:pPr>
+    </w:lvl>
+    <w:lvl w:ilvl="6" w:tplc="0409000F" w:tentative="1">
+      <w:start w:val="1"/>
+      <w:numFmt w:val="decimal"/>
+      <w:lvlText w:val="%7."/>
+      <w:lvlJc w:val="left"/>
+      <w:pPr>
+        <w:ind w:left="5040" w:hanging="360"/>
+      </w:pPr>
+    </w:lvl>
+    <w:lvl w:ilvl="7" w:tplc="04090019" w:tentative="1">
+      <w:start w:val="1"/>
+      <w:numFmt w:val="lowerLetter"/>
+      <w:lvlText w:val="%8."/>
+      <w:lvlJc w:val="left"/>
+      <w:pPr>
+        <w:ind w:left="5760" w:hanging="360"/>
+      </w:pPr>
+    </w:lvl>
+    <w:lvl w:ilvl="8" w:tplc="0409001B" w:tentative="1">
+      <w:start w:val="1"/>
+      <w:numFmt w:val="lowerRoman"/>
+      <w:lvlText w:val="%9."/>
+      <w:lvlJc w:val="right"/>
+      <w:pPr>
+        <w:ind w:left="6480" w:hanging="180"/>
+      </w:pPr>
+    </w:lvl>
+  </w:abstractNum>
   <w:abstractNum w:abstractNumId="2">
+    <w:nsid w:val="47D044D3"/>
+    <w:multiLevelType w:val="hybridMultilevel"/>
+    <w:tmpl w:val="1A324516"/>
+    <w:lvl w:ilvl="0" w:tplc="04090001">
+      <w:start w:val="1"/>
+      <w:numFmt w:val="bullet"/>
+      <w:lvlText w:val=""/>
+      <w:lvlJc w:val="left"/>
+      <w:pPr>
+        <w:ind w:left="720" w:hanging="360"/>
+      </w:pPr>
+      <w:rPr>
+        <w:rFonts w:ascii="Symbol" w:hAnsi="Symbol" w:hint="default"/>
+      </w:rPr>
+    </w:lvl>
+    <w:lvl w:ilvl="1" w:tplc="04090003" w:tentative="1">
+      <w:start w:val="1"/>
+      <w:numFmt w:val="bullet"/>
+      <w:lvlText w:val="o"/>
+      <w:lvlJc w:val="left"/>
+      <w:pPr>
+        <w:ind w:left="1440" w:hanging="360"/>
+      </w:pPr>
+      <w:rPr>
+        <w:rFonts w:ascii="Courier New" w:hAnsi="Courier New" w:cs="Courier New" w:hint="default"/>
+      </w:rPr>
+    </w:lvl>
+    <w:lvl w:ilvl="2" w:tplc="04090005" w:tentative="1">
+      <w:start w:val="1"/>
+      <w:numFmt w:val="bullet"/>
+      <w:lvlText w:val=""/>
+      <w:lvlJc w:val="left"/>
+      <w:pPr>
+        <w:ind w:left="2160" w:hanging="360"/>
+      </w:pPr>
+      <w:rPr>
+        <w:rFonts w:ascii="Wingdings" w:hAnsi="Wingdings" w:hint="default"/>
+      </w:rPr>
+    </w:lvl>
+    <w:lvl w:ilvl="3" w:tplc="04090001" w:tentative="1">
+      <w:start w:val="1"/>
+      <w:numFmt w:val="bullet"/>
+      <w:lvlText w:val=""/>
+      <w:lvlJc w:val="left"/>
+      <w:pPr>
+        <w:ind w:left="2880" w:hanging="360"/>
+      </w:pPr>
+      <w:rPr>
+        <w:rFonts w:ascii="Symbol" w:hAnsi="Symbol" w:hint="default"/>
+      </w:rPr>
+    </w:lvl>
+    <w:lvl w:ilvl="4" w:tplc="04090003" w:tentative="1">
+      <w:start w:val="1"/>
+      <w:numFmt w:val="bullet"/>
+      <w:lvlText w:val="o"/>
+      <w:lvlJc w:val="left"/>
+      <w:pPr>
+        <w:ind w:left="3600" w:hanging="360"/>
+      </w:pPr>
+      <w:rPr>
+        <w:rFonts w:ascii="Courier New" w:hAnsi="Courier New" w:cs="Courier New" w:hint="default"/>
+      </w:rPr>
+    </w:lvl>
+    <w:lvl w:ilvl="5" w:tplc="04090005" w:tentative="1">
+      <w:start w:val="1"/>
+      <w:numFmt w:val="bullet"/>
+      <w:lvlText w:val=""/>
+      <w:lvlJc w:val="left"/>
+      <w:pPr>
+        <w:ind w:left="4320" w:hanging="360"/>
+      </w:pPr>
+      <w:rPr>
+        <w:rFonts w:ascii="Wingdings" w:hAnsi="Wingdings" w:hint="default"/>
+      </w:rPr>
+    </w:lvl>
+    <w:lvl w:ilvl="6" w:tplc="04090001" w:tentative="1">
+      <w:start w:val="1"/>
+      <w:numFmt w:val="bullet"/>
+      <w:lvlText w:val=""/>
+      <w:lvlJc w:val="left"/>
+      <w:pPr>
+        <w:ind w:left="5040" w:hanging="360"/>
+      </w:pPr>
+      <w:rPr>
+        <w:rFonts w:ascii="Symbol" w:hAnsi="Symbol" w:hint="default"/>
+      </w:rPr>
+    </w:lvl>
+    <w:lvl w:ilvl="7" w:tplc="04090003" w:tentative="1">
+      <w:start w:val="1"/>
+      <w:numFmt w:val="bullet"/>
+      <w:lvlText w:val="o"/>
+      <w:lvlJc w:val="left"/>
+      <w:pPr>
+        <w:ind w:left="5760" w:hanging="360"/>
+      </w:pPr>
+      <w:rPr>
+        <w:rFonts w:ascii="Courier New" w:hAnsi="Courier New" w:cs="Courier New" w:hint="default"/>
+      </w:rPr>
+    </w:lvl>
+    <w:lvl w:ilvl="8" w:tplc="04090005" w:tentative="1">
+      <w:start w:val="1"/>
+      <w:numFmt w:val="bullet"/>
+      <w:lvlText w:val=""/>
+      <w:lvlJc w:val="left"/>
+      <w:pPr>
+        <w:ind w:left="6480" w:hanging="360"/>
+      </w:pPr>
+      <w:rPr>
+        <w:rFonts w:ascii="Wingdings" w:hAnsi="Wingdings" w:hint="default"/>
+      </w:rPr>
+    </w:lvl>
+  </w:abstractNum>
+  <w:abstractNum w:abstractNumId="3">
     <w:nsid w:val="5DBE0464"/>
     <w:multiLevelType w:val="hybridMultilevel"/>
     <w:tmpl w:val="1B9C8174"/>
@@ -6775,7 +8004,7 @@
       </w:pPr>
     </w:lvl>
   </w:abstractNum>
-  <w:abstractNum w:abstractNumId="3">
+  <w:abstractNum w:abstractNumId="4">
     <w:nsid w:val="603A69FE"/>
     <w:multiLevelType w:val="hybridMultilevel"/>
     <w:tmpl w:val="156AEF06"/>
@@ -6865,15 +8094,18 @@
     </w:lvl>
   </w:abstractNum>
   <w:num w:numId="1">
+    <w:abstractNumId w:val="3"/>
+  </w:num>
+  <w:num w:numId="2">
+    <w:abstractNumId w:val="4"/>
+  </w:num>
+  <w:num w:numId="3">
     <w:abstractNumId w:val="2"/>
   </w:num>
-  <w:num w:numId="2">
-    <w:abstractNumId w:val="3"/>
-  </w:num>
-  <w:num w:numId="3">
+  <w:num w:numId="4">
     <w:abstractNumId w:val="1"/>
   </w:num>
-  <w:num w:numId="4">
+  <w:num w:numId="5">
     <w:abstractNumId w:val="0"/>
   </w:num>
 </w:numbering>

</xml_diff>

<commit_message>
Add Initial Databricks deployment
Load the library onto a cluster
</commit_message>
<xml_diff>
--- a/dev-topics-devops/dev-topics-dependencies/documentation/MyAppPyProjectSetup.docx
+++ b/dev-topics-devops/dev-topics-dependencies/documentation/MyAppPyProjectSetup.docx
@@ -109,7 +109,14 @@
           <w:rFonts w:ascii="Times New Roman" w:hAnsi="Times New Roman" w:cs="Times New Roman"/>
           <w:i/>
         </w:rPr>
-        <w:t>Databricks</w:t>
+        <w:t>Databrick</w:t>
+      </w:r>
+      <w:r>
+        <w:rPr>
+          <w:rFonts w:ascii="Times New Roman" w:hAnsi="Times New Roman" w:cs="Times New Roman"/>
+          <w:i/>
+        </w:rPr>
+        <w:t>s Community Edition</w:t>
       </w:r>
       <w:r>
         <w:rPr>
@@ -1593,7 +1600,15 @@
       </w:pPr>
       <w:r>
         <w:lastRenderedPageBreak/>
-        <w:t xml:space="preserve">Create a PyBuilder project for </w:t>
+        <w:t xml:space="preserve">Create a </w:t>
+      </w:r>
+      <w:proofErr w:type="spellStart"/>
+      <w:r>
+        <w:t>PyBuilder</w:t>
+      </w:r>
+      <w:proofErr w:type="spellEnd"/>
+      <w:r>
+        <w:t xml:space="preserve"> project for </w:t>
       </w:r>
       <w:proofErr w:type="spellStart"/>
       <w:r>
@@ -7958,7 +7973,7 @@
           <w:sz w:val="18"/>
           <w:szCs w:val="18"/>
         </w:rPr>
-        <w:t>0.12.0.dev20190116131423</w:t>
+        <w:t>0.12.0.dev20190116131423[</w:t>
       </w:r>
       <w:proofErr w:type="gramEnd"/>
       <w:r>
@@ -7967,7 +7982,7 @@
           <w:sz w:val="18"/>
           <w:szCs w:val="18"/>
         </w:rPr>
-        <w:t>[0m</w:t>
+        <w:t>0m</w:t>
       </w:r>
     </w:p>
     <w:p>
@@ -9133,7 +9148,6 @@
       <w:r>
         <w:t xml:space="preserve"> and </w:t>
       </w:r>
-      <w:bookmarkStart w:id="0" w:name="_GoBack"/>
       <w:r>
         <w:rPr>
           <w:b/>
@@ -9141,7 +9155,6 @@
         </w:rPr>
         <w:t>fibber.py</w:t>
       </w:r>
-      <w:bookmarkEnd w:id="0"/>
       <w:r>
         <w:t>)</w:t>
       </w:r>
@@ -9723,7 +9736,445 @@
         <w:spacing w:after="0" w:line="240" w:lineRule="auto"/>
       </w:pPr>
       <w:r>
-        <w:t>We tested deploying the “wheel” file locally, and now we can test adding it to our “Notebooks” on the Databricks Community Edition version of Apache Spark</w:t>
+        <w:t xml:space="preserve">We tested deploying the “wheel” file locally, and now we can test adding it to our “Notebooks” on the </w:t>
+      </w:r>
+      <w:r>
+        <w:rPr>
+          <w:i/>
+        </w:rPr>
+        <w:t>Databricks Community Edition</w:t>
+      </w:r>
+      <w:r>
+        <w:t xml:space="preserve"> version of Apache Spark</w:t>
+      </w:r>
+      <w:r>
+        <w:t>.</w:t>
+      </w:r>
+    </w:p>
+    <w:p>
+      <w:pPr>
+        <w:spacing w:after="0" w:line="240" w:lineRule="auto"/>
+      </w:pPr>
+    </w:p>
+    <w:p>
+      <w:pPr>
+        <w:spacing w:after="0" w:line="240" w:lineRule="auto"/>
+      </w:pPr>
+    </w:p>
+    <w:p>
+      <w:pPr>
+        <w:spacing w:after="0" w:line="240" w:lineRule="auto"/>
+      </w:pPr>
+    </w:p>
+    <w:p>
+      <w:pPr>
+        <w:pStyle w:val="ListParagraph"/>
+        <w:numPr>
+          <w:ilvl w:val="0"/>
+          <w:numId w:val="8"/>
+        </w:numPr>
+        <w:spacing w:after="0" w:line="240" w:lineRule="auto"/>
+      </w:pPr>
+      <w:r>
+        <w:t xml:space="preserve">Launch the </w:t>
+      </w:r>
+      <w:r>
+        <w:rPr>
+          <w:i/>
+        </w:rPr>
+        <w:t>Databricks Community E</w:t>
+      </w:r>
+      <w:r>
+        <w:rPr>
+          <w:i/>
+        </w:rPr>
+        <w:t>dition</w:t>
+      </w:r>
+      <w:r>
+        <w:t xml:space="preserve"> in your browser (</w:t>
+      </w:r>
+      <w:hyperlink r:id="rId13" w:history="1">
+        <w:r>
+          <w:rPr>
+            <w:rStyle w:val="Hyperlink"/>
+          </w:rPr>
+          <w:t>https://community.cloud.databricks.com</w:t>
+        </w:r>
+      </w:hyperlink>
+      <w:r>
+        <w:t>.)</w:t>
+      </w:r>
+    </w:p>
+    <w:p>
+      <w:pPr>
+        <w:pStyle w:val="ListParagraph"/>
+        <w:numPr>
+          <w:ilvl w:val="0"/>
+          <w:numId w:val="8"/>
+        </w:numPr>
+        <w:spacing w:after="0" w:line="240" w:lineRule="auto"/>
+      </w:pPr>
+      <w:r>
+        <w:t xml:space="preserve">Select </w:t>
+      </w:r>
+      <w:r>
+        <w:rPr>
+          <w:b/>
+          <w:i/>
+        </w:rPr>
+        <w:t>clusters</w:t>
+      </w:r>
+      <w:r>
+        <w:t>, and then select</w:t>
+      </w:r>
+      <w:r>
+        <w:t>.</w:t>
+      </w:r>
+    </w:p>
+    <w:p>
+      <w:pPr>
+        <w:pStyle w:val="ListParagraph"/>
+        <w:numPr>
+          <w:ilvl w:val="1"/>
+          <w:numId w:val="8"/>
+        </w:numPr>
+        <w:spacing w:after="0" w:line="240" w:lineRule="auto"/>
+      </w:pPr>
+      <w:r>
+        <w:t>An existing cluster (</w:t>
+      </w:r>
+      <w:r>
+        <w:rPr>
+          <w:b/>
+          <w:i/>
+        </w:rPr>
+        <w:t>interactive</w:t>
+      </w:r>
+      <w:r>
+        <w:t xml:space="preserve"> or </w:t>
+      </w:r>
+      <w:r>
+        <w:rPr>
+          <w:b/>
+          <w:i/>
+        </w:rPr>
+        <w:t>automated</w:t>
+      </w:r>
+      <w:r>
+        <w:t>), or</w:t>
+      </w:r>
+    </w:p>
+    <w:p>
+      <w:pPr>
+        <w:pStyle w:val="ListParagraph"/>
+        <w:numPr>
+          <w:ilvl w:val="1"/>
+          <w:numId w:val="8"/>
+        </w:numPr>
+        <w:spacing w:after="0" w:line="240" w:lineRule="auto"/>
+      </w:pPr>
+      <w:r>
+        <w:rPr>
+          <w:b/>
+          <w:i/>
+        </w:rPr>
+        <w:t>Create Cluster</w:t>
+      </w:r>
+      <w:r>
+        <w:t xml:space="preserve"> (a new cluster)</w:t>
+      </w:r>
+    </w:p>
+    <w:p>
+      <w:pPr>
+        <w:pStyle w:val="ListParagraph"/>
+        <w:numPr>
+          <w:ilvl w:val="0"/>
+          <w:numId w:val="8"/>
+        </w:numPr>
+        <w:spacing w:after="0" w:line="240" w:lineRule="auto"/>
+      </w:pPr>
+      <w:r>
+        <w:t xml:space="preserve">The selected cluster shows up in the </w:t>
+      </w:r>
+      <w:r>
+        <w:rPr>
+          <w:b/>
+          <w:i/>
+        </w:rPr>
+        <w:t>interactive</w:t>
+      </w:r>
+      <w:r>
+        <w:t xml:space="preserve"> or </w:t>
+      </w:r>
+      <w:r>
+        <w:rPr>
+          <w:b/>
+          <w:i/>
+        </w:rPr>
+        <w:t>automated</w:t>
+      </w:r>
+      <w:r>
+        <w:t xml:space="preserve"> list, so</w:t>
+      </w:r>
+    </w:p>
+    <w:p>
+      <w:pPr>
+        <w:pStyle w:val="ListParagraph"/>
+        <w:numPr>
+          <w:ilvl w:val="0"/>
+          <w:numId w:val="8"/>
+        </w:numPr>
+        <w:spacing w:after="0" w:line="240" w:lineRule="auto"/>
+      </w:pPr>
+      <w:r>
+        <w:t xml:space="preserve">High-light the desired cluster and select the </w:t>
+      </w:r>
+      <w:r>
+        <w:rPr>
+          <w:b/>
+          <w:i/>
+        </w:rPr>
+        <w:t>Libraries</w:t>
+      </w:r>
+      <w:r>
+        <w:t xml:space="preserve"> link.</w:t>
+      </w:r>
+    </w:p>
+    <w:p>
+      <w:pPr>
+        <w:pStyle w:val="ListParagraph"/>
+        <w:numPr>
+          <w:ilvl w:val="0"/>
+          <w:numId w:val="8"/>
+        </w:numPr>
+        <w:spacing w:after="0" w:line="240" w:lineRule="auto"/>
+      </w:pPr>
+      <w:r>
+        <w:t xml:space="preserve">On the summary page, showing libraries, select the </w:t>
+      </w:r>
+      <w:r>
+        <w:rPr>
+          <w:b/>
+          <w:i/>
+        </w:rPr>
+        <w:t>install new</w:t>
+      </w:r>
+      <w:r>
+        <w:t xml:space="preserve"> button on the upper left.</w:t>
+      </w:r>
+    </w:p>
+    <w:p>
+      <w:pPr>
+        <w:pStyle w:val="ListParagraph"/>
+        <w:numPr>
+          <w:ilvl w:val="0"/>
+          <w:numId w:val="8"/>
+        </w:numPr>
+        <w:spacing w:after="0" w:line="240" w:lineRule="auto"/>
+      </w:pPr>
+      <w:r>
+        <w:t xml:space="preserve">In the </w:t>
+      </w:r>
+      <w:r>
+        <w:rPr>
+          <w:b/>
+          <w:i/>
+        </w:rPr>
+        <w:t>install library</w:t>
+      </w:r>
+      <w:r>
+        <w:t xml:space="preserve"> dialog box, select </w:t>
+      </w:r>
+      <w:r>
+        <w:rPr>
+          <w:b/>
+          <w:i/>
+        </w:rPr>
+        <w:t>upload</w:t>
+      </w:r>
+      <w:r>
+        <w:t xml:space="preserve"> for </w:t>
+      </w:r>
+      <w:r>
+        <w:rPr>
+          <w:i/>
+        </w:rPr>
+        <w:t>library source</w:t>
+      </w:r>
+      <w:r>
+        <w:t xml:space="preserve"> and </w:t>
+      </w:r>
+      <w:r>
+        <w:rPr>
+          <w:b/>
+          <w:i/>
+        </w:rPr>
+        <w:t xml:space="preserve">Python </w:t>
+      </w:r>
+      <w:proofErr w:type="spellStart"/>
+      <w:r>
+        <w:rPr>
+          <w:b/>
+          <w:i/>
+        </w:rPr>
+        <w:t>W</w:t>
+      </w:r>
+      <w:r>
+        <w:rPr>
+          <w:b/>
+          <w:i/>
+        </w:rPr>
+        <w:t>hl</w:t>
+      </w:r>
+      <w:proofErr w:type="spellEnd"/>
+      <w:r>
+        <w:t xml:space="preserve"> for </w:t>
+      </w:r>
+      <w:r>
+        <w:rPr>
+          <w:i/>
+        </w:rPr>
+        <w:t>library type</w:t>
+      </w:r>
+      <w:r>
+        <w:t>, and</w:t>
+      </w:r>
+    </w:p>
+    <w:p>
+      <w:pPr>
+        <w:pStyle w:val="ListParagraph"/>
+        <w:numPr>
+          <w:ilvl w:val="1"/>
+          <w:numId w:val="8"/>
+        </w:numPr>
+        <w:spacing w:after="0" w:line="240" w:lineRule="auto"/>
+      </w:pPr>
+      <w:r>
+        <w:t>Drag the wheel file from your project</w:t>
+      </w:r>
+      <w:r>
+        <w:t xml:space="preserve"> (e.g., </w:t>
+      </w:r>
+      <w:r>
+        <w:rPr>
+          <w:rFonts w:ascii="Lucida Console" w:hAnsi="Lucida Console"/>
+          <w:b/>
+          <w:i/>
+          <w:sz w:val="18"/>
+          <w:szCs w:val="18"/>
+        </w:rPr>
+        <w:t>Dependencies\myapppy\target\dist\myapppy-1.0.dev0\dist\myapppy-1.0.dev0-py3-none-any.whl</w:t>
+      </w:r>
+      <w:r>
+        <w:t>)</w:t>
+      </w:r>
+      <w:r>
+        <w:t xml:space="preserve"> into the rectangle labeled </w:t>
+      </w:r>
+      <w:r>
+        <w:rPr>
+          <w:i/>
+        </w:rPr>
+        <w:t xml:space="preserve">Drop </w:t>
+      </w:r>
+      <w:proofErr w:type="spellStart"/>
+      <w:r>
+        <w:rPr>
+          <w:i/>
+        </w:rPr>
+        <w:t>Whl</w:t>
+      </w:r>
+      <w:proofErr w:type="spellEnd"/>
+      <w:r>
+        <w:rPr>
+          <w:i/>
+        </w:rPr>
+        <w:t xml:space="preserve"> Here</w:t>
+      </w:r>
+      <w:r>
+        <w:t>, and then</w:t>
+      </w:r>
+    </w:p>
+    <w:p>
+      <w:pPr>
+        <w:pStyle w:val="ListParagraph"/>
+        <w:numPr>
+          <w:ilvl w:val="1"/>
+          <w:numId w:val="8"/>
+        </w:numPr>
+        <w:spacing w:after="0" w:line="240" w:lineRule="auto"/>
+      </w:pPr>
+      <w:r>
+        <w:t xml:space="preserve">Click on </w:t>
+      </w:r>
+      <w:r>
+        <w:rPr>
+          <w:b/>
+          <w:i/>
+        </w:rPr>
+        <w:t>install</w:t>
+      </w:r>
+      <w:r>
+        <w:t>.</w:t>
+      </w:r>
+    </w:p>
+    <w:p>
+      <w:pPr>
+        <w:pStyle w:val="ListParagraph"/>
+        <w:numPr>
+          <w:ilvl w:val="0"/>
+          <w:numId w:val="8"/>
+        </w:numPr>
+        <w:spacing w:after="0" w:line="240" w:lineRule="auto"/>
+      </w:pPr>
+      <w:r>
+        <w:t>The installing dialog will appear, along with a DBFS storage location for the wheel file.</w:t>
+      </w:r>
+    </w:p>
+    <w:p>
+      <w:pPr>
+        <w:pStyle w:val="ListParagraph"/>
+        <w:numPr>
+          <w:ilvl w:val="0"/>
+          <w:numId w:val="8"/>
+        </w:numPr>
+        <w:spacing w:after="0" w:line="240" w:lineRule="auto"/>
+      </w:pPr>
+      <w:r>
+        <w:t xml:space="preserve">Click on the library description path and copy-and-save the path for later use (e.g., </w:t>
+      </w:r>
+      <w:r>
+        <w:rPr>
+          <w:b/>
+          <w:i/>
+        </w:rPr>
+        <w:t>dbfs:/FileStore/jars/14d9ab94_ffab_40fa_b6bc_8b55f0f99045/myapppy-1.0.dev0-py3-none-any.whl</w:t>
+      </w:r>
+      <w:r>
+        <w:t xml:space="preserve">.) </w:t>
+      </w:r>
+    </w:p>
+    <w:p>
+      <w:pPr>
+        <w:spacing w:after="0" w:line="240" w:lineRule="auto"/>
+      </w:pPr>
+      <w:bookmarkStart w:id="0" w:name="_GoBack"/>
+      <w:bookmarkEnd w:id="0"/>
+    </w:p>
+    <w:p>
+      <w:pPr>
+        <w:spacing w:after="0" w:line="240" w:lineRule="auto"/>
+      </w:pPr>
+      <w:r>
+        <w:t xml:space="preserve">At this point, we have a running cluster with access to a stored library. The Home tab shows our </w:t>
+      </w:r>
+      <w:proofErr w:type="spellStart"/>
+      <w:r>
+        <w:t>libray</w:t>
+      </w:r>
+      <w:proofErr w:type="spellEnd"/>
+      <w:r>
+        <w:t>.</w:t>
       </w:r>
     </w:p>
     <w:p>
@@ -9761,7 +10212,7 @@
       <w:r>
         <w:t xml:space="preserve">Virtualenv – used to create a controlled Python runtime environment: </w:t>
       </w:r>
-      <w:hyperlink r:id="rId13" w:history="1">
+      <w:hyperlink r:id="rId14" w:history="1">
         <w:r>
           <w:rPr>
             <w:rStyle w:val="Hyperlink"/>
@@ -9784,7 +10235,7 @@
       <w:r>
         <w:t xml:space="preserve">Additional Virtualenv documentation: </w:t>
       </w:r>
-      <w:hyperlink r:id="rId14" w:history="1">
+      <w:hyperlink r:id="rId15" w:history="1">
         <w:r>
           <w:rPr>
             <w:rStyle w:val="Hyperlink"/>
@@ -9807,7 +10258,7 @@
       <w:r>
         <w:t xml:space="preserve">Venv background: </w:t>
       </w:r>
-      <w:hyperlink r:id="rId15" w:history="1">
+      <w:hyperlink r:id="rId16" w:history="1">
         <w:r>
           <w:rPr>
             <w:rStyle w:val="Hyperlink"/>
@@ -9844,7 +10295,7 @@
       <w:r>
         <w:t xml:space="preserve">PyBuilder Documentation Home: </w:t>
       </w:r>
-      <w:hyperlink r:id="rId16" w:history="1">
+      <w:hyperlink r:id="rId17" w:history="1">
         <w:r>
           <w:rPr>
             <w:rStyle w:val="Hyperlink"/>
@@ -9867,7 +10318,7 @@
       <w:r>
         <w:t xml:space="preserve">PyBuilder GitHub repository: </w:t>
       </w:r>
-      <w:hyperlink r:id="rId17" w:history="1">
+      <w:hyperlink r:id="rId18" w:history="1">
         <w:r>
           <w:rPr>
             <w:rStyle w:val="Hyperlink"/>
@@ -9888,6 +10339,7 @@
         </w:numPr>
       </w:pPr>
       <w:r>
+        <w:lastRenderedPageBreak/>
         <w:t>PyBuilder</w:t>
       </w:r>
       <w:r>
@@ -9906,7 +10358,7 @@
       <w:r>
         <w:t xml:space="preserve"> link in GitHub: </w:t>
       </w:r>
-      <w:hyperlink r:id="rId18" w:history="1">
+      <w:hyperlink r:id="rId19" w:history="1">
         <w:r>
           <w:rPr>
             <w:rStyle w:val="Hyperlink"/>
@@ -9929,7 +10381,7 @@
       <w:r>
         <w:t xml:space="preserve">PyBuilder tutorial (top level): </w:t>
       </w:r>
-      <w:hyperlink r:id="rId19" w:history="1">
+      <w:hyperlink r:id="rId20" w:history="1">
         <w:r>
           <w:rPr>
             <w:rStyle w:val="Hyperlink"/>
@@ -9955,7 +10407,7 @@
       <w:r>
         <w:t xml:space="preserve">PyBuilder tutorials: </w:t>
       </w:r>
-      <w:hyperlink r:id="rId20" w:anchor=".XaJXGkZKiUk" w:history="1">
+      <w:hyperlink r:id="rId21" w:anchor=".XaJXGkZKiUk" w:history="1">
         <w:r>
           <w:rPr>
             <w:rStyle w:val="Hyperlink"/>
@@ -9978,7 +10430,7 @@
       <w:r>
         <w:t xml:space="preserve">PyBuilder PDF: </w:t>
       </w:r>
-      <w:hyperlink r:id="rId21" w:history="1">
+      <w:hyperlink r:id="rId22" w:history="1">
         <w:r>
           <w:rPr>
             <w:rStyle w:val="Hyperlink"/>
@@ -10015,7 +10467,7 @@
       <w:r>
         <w:t xml:space="preserve">PyCharm download: </w:t>
       </w:r>
-      <w:hyperlink r:id="rId22" w:history="1">
+      <w:hyperlink r:id="rId23" w:anchor="section=windows" w:history="1">
         <w:r>
           <w:rPr>
             <w:rStyle w:val="Hyperlink"/>
@@ -10038,7 +10490,7 @@
       <w:r>
         <w:t xml:space="preserve">PyCharm background: </w:t>
       </w:r>
-      <w:hyperlink r:id="rId23" w:history="1">
+      <w:hyperlink r:id="rId24" w:history="1">
         <w:r>
           <w:rPr>
             <w:rStyle w:val="Hyperlink"/>
@@ -10061,7 +10513,7 @@
       <w:r>
         <w:t xml:space="preserve">PyCharm Getting Started: </w:t>
       </w:r>
-      <w:hyperlink r:id="rId24" w:history="1">
+      <w:hyperlink r:id="rId25" w:history="1">
         <w:r>
           <w:rPr>
             <w:rStyle w:val="Hyperlink"/>
@@ -10335,6 +10787,92 @@
     </w:lvl>
   </w:abstractNum>
   <w:abstractNum w:abstractNumId="2">
+    <w:nsid w:val="337B32A1"/>
+    <w:multiLevelType w:val="multilevel"/>
+    <w:tmpl w:val="0409001F"/>
+    <w:lvl w:ilvl="0">
+      <w:start w:val="1"/>
+      <w:numFmt w:val="decimal"/>
+      <w:lvlText w:val="%1."/>
+      <w:lvlJc w:val="left"/>
+      <w:pPr>
+        <w:ind w:left="360" w:hanging="360"/>
+      </w:pPr>
+    </w:lvl>
+    <w:lvl w:ilvl="1">
+      <w:start w:val="1"/>
+      <w:numFmt w:val="decimal"/>
+      <w:lvlText w:val="%1.%2."/>
+      <w:lvlJc w:val="left"/>
+      <w:pPr>
+        <w:ind w:left="792" w:hanging="432"/>
+      </w:pPr>
+    </w:lvl>
+    <w:lvl w:ilvl="2">
+      <w:start w:val="1"/>
+      <w:numFmt w:val="decimal"/>
+      <w:lvlText w:val="%1.%2.%3."/>
+      <w:lvlJc w:val="left"/>
+      <w:pPr>
+        <w:ind w:left="1224" w:hanging="504"/>
+      </w:pPr>
+    </w:lvl>
+    <w:lvl w:ilvl="3">
+      <w:start w:val="1"/>
+      <w:numFmt w:val="decimal"/>
+      <w:lvlText w:val="%1.%2.%3.%4."/>
+      <w:lvlJc w:val="left"/>
+      <w:pPr>
+        <w:ind w:left="1728" w:hanging="648"/>
+      </w:pPr>
+    </w:lvl>
+    <w:lvl w:ilvl="4">
+      <w:start w:val="1"/>
+      <w:numFmt w:val="decimal"/>
+      <w:lvlText w:val="%1.%2.%3.%4.%5."/>
+      <w:lvlJc w:val="left"/>
+      <w:pPr>
+        <w:ind w:left="2232" w:hanging="792"/>
+      </w:pPr>
+    </w:lvl>
+    <w:lvl w:ilvl="5">
+      <w:start w:val="1"/>
+      <w:numFmt w:val="decimal"/>
+      <w:lvlText w:val="%1.%2.%3.%4.%5.%6."/>
+      <w:lvlJc w:val="left"/>
+      <w:pPr>
+        <w:ind w:left="2736" w:hanging="936"/>
+      </w:pPr>
+    </w:lvl>
+    <w:lvl w:ilvl="6">
+      <w:start w:val="1"/>
+      <w:numFmt w:val="decimal"/>
+      <w:lvlText w:val="%1.%2.%3.%4.%5.%6.%7."/>
+      <w:lvlJc w:val="left"/>
+      <w:pPr>
+        <w:ind w:left="3240" w:hanging="1080"/>
+      </w:pPr>
+    </w:lvl>
+    <w:lvl w:ilvl="7">
+      <w:start w:val="1"/>
+      <w:numFmt w:val="decimal"/>
+      <w:lvlText w:val="%1.%2.%3.%4.%5.%6.%7.%8."/>
+      <w:lvlJc w:val="left"/>
+      <w:pPr>
+        <w:ind w:left="3744" w:hanging="1224"/>
+      </w:pPr>
+    </w:lvl>
+    <w:lvl w:ilvl="8">
+      <w:start w:val="1"/>
+      <w:numFmt w:val="decimal"/>
+      <w:lvlText w:val="%1.%2.%3.%4.%5.%6.%7.%8.%9."/>
+      <w:lvlJc w:val="left"/>
+      <w:pPr>
+        <w:ind w:left="4320" w:hanging="1440"/>
+      </w:pPr>
+    </w:lvl>
+  </w:abstractNum>
+  <w:abstractNum w:abstractNumId="3">
     <w:nsid w:val="47D044D3"/>
     <w:multiLevelType w:val="hybridMultilevel"/>
     <w:tmpl w:val="1A324516"/>
@@ -10447,7 +10985,7 @@
       </w:rPr>
     </w:lvl>
   </w:abstractNum>
-  <w:abstractNum w:abstractNumId="3">
+  <w:abstractNum w:abstractNumId="4">
     <w:nsid w:val="531D5776"/>
     <w:multiLevelType w:val="hybridMultilevel"/>
     <w:tmpl w:val="0E0E7B9A"/>
@@ -10560,7 +11098,7 @@
       </w:rPr>
     </w:lvl>
   </w:abstractNum>
-  <w:abstractNum w:abstractNumId="4">
+  <w:abstractNum w:abstractNumId="5">
     <w:nsid w:val="5DBE0464"/>
     <w:multiLevelType w:val="hybridMultilevel"/>
     <w:tmpl w:val="1B9C8174"/>
@@ -10646,7 +11184,7 @@
       </w:pPr>
     </w:lvl>
   </w:abstractNum>
-  <w:abstractNum w:abstractNumId="5">
+  <w:abstractNum w:abstractNumId="6">
     <w:nsid w:val="603A69FE"/>
     <w:multiLevelType w:val="hybridMultilevel"/>
     <w:tmpl w:val="156AEF06"/>
@@ -10735,7 +11273,7 @@
       </w:pPr>
     </w:lvl>
   </w:abstractNum>
-  <w:abstractNum w:abstractNumId="6">
+  <w:abstractNum w:abstractNumId="7">
     <w:nsid w:val="7FB87C10"/>
     <w:multiLevelType w:val="hybridMultilevel"/>
     <w:tmpl w:val="7B0E33D8"/>
@@ -10822,13 +11360,13 @@
     </w:lvl>
   </w:abstractNum>
   <w:num w:numId="1">
-    <w:abstractNumId w:val="4"/>
+    <w:abstractNumId w:val="5"/>
   </w:num>
   <w:num w:numId="2">
-    <w:abstractNumId w:val="5"/>
+    <w:abstractNumId w:val="6"/>
   </w:num>
   <w:num w:numId="3">
-    <w:abstractNumId w:val="2"/>
+    <w:abstractNumId w:val="3"/>
   </w:num>
   <w:num w:numId="4">
     <w:abstractNumId w:val="1"/>
@@ -10837,10 +11375,13 @@
     <w:abstractNumId w:val="0"/>
   </w:num>
   <w:num w:numId="6">
-    <w:abstractNumId w:val="3"/>
+    <w:abstractNumId w:val="4"/>
   </w:num>
   <w:num w:numId="7">
-    <w:abstractNumId w:val="6"/>
+    <w:abstractNumId w:val="7"/>
+  </w:num>
+  <w:num w:numId="8">
+    <w:abstractNumId w:val="2"/>
   </w:num>
 </w:numbering>
 </file>

</xml_diff>